<commit_message>
Updated Resume and added word format
</commit_message>
<xml_diff>
--- a/Lu, Emily - Resume.docx
+++ b/Lu, Emily - Resume.docx
@@ -546,6 +546,1221 @@
           <w:sz w:val="21"/>
           <w:szCs w:val="21"/>
         </w:rPr>
+        <w:t xml:space="preserve">PROFESSIONAL </w:t>
+      </w:r>
+      <w:r>
+        <w:rPr>
+          <w:b/>
+          <w:sz w:val="21"/>
+          <w:szCs w:val="21"/>
+        </w:rPr>
+        <w:t>EXPERIENCE</w:t>
+      </w:r>
+    </w:p>
+    <w:p>
+      <w:pPr>
+        <w:pStyle w:val="ResumeAlignRight"/>
+        <w:tabs>
+          <w:tab w:val="left" w:pos="360"/>
+        </w:tabs>
+        <w:rPr>
+          <w:sz w:val="21"/>
+          <w:szCs w:val="21"/>
+        </w:rPr>
+      </w:pPr>
+      <w:r>
+        <w:rPr>
+          <w:b/>
+          <w:sz w:val="21"/>
+          <w:szCs w:val="21"/>
+        </w:rPr>
+        <w:t xml:space="preserve">Ares Management </w:t>
+      </w:r>
+      <w:r>
+        <w:rPr>
+          <w:sz w:val="21"/>
+          <w:szCs w:val="21"/>
+        </w:rPr>
+        <w:t>– Los Angeles, CA</w:t>
+      </w:r>
+      <w:r>
+        <w:rPr>
+          <w:sz w:val="21"/>
+          <w:szCs w:val="21"/>
+        </w:rPr>
+        <w:tab/>
+      </w:r>
+    </w:p>
+    <w:p>
+      <w:pPr>
+        <w:pStyle w:val="ResumeAlignRight"/>
+        <w:tabs>
+          <w:tab w:val="left" w:pos="360"/>
+        </w:tabs>
+        <w:rPr>
+          <w:sz w:val="21"/>
+          <w:szCs w:val="21"/>
+        </w:rPr>
+      </w:pPr>
+      <w:r>
+        <w:rPr>
+          <w:i/>
+          <w:sz w:val="21"/>
+          <w:szCs w:val="21"/>
+        </w:rPr>
+        <w:t>Performance &amp; Attribution Part-time Intern</w:t>
+      </w:r>
+      <w:r>
+        <w:rPr>
+          <w:i/>
+          <w:sz w:val="21"/>
+          <w:szCs w:val="21"/>
+        </w:rPr>
+        <w:tab/>
+      </w:r>
+      <w:r>
+        <w:rPr>
+          <w:sz w:val="21"/>
+          <w:szCs w:val="21"/>
+        </w:rPr>
+        <w:t xml:space="preserve">Sep 2019 – </w:t>
+      </w:r>
+      <w:r>
+        <w:rPr>
+          <w:sz w:val="21"/>
+          <w:szCs w:val="21"/>
+        </w:rPr>
+        <w:t>March 2020</w:t>
+      </w:r>
+    </w:p>
+    <w:p>
+      <w:pPr>
+        <w:pStyle w:val="ResumeAlignRight"/>
+        <w:numPr>
+          <w:ilvl w:val="0"/>
+          <w:numId w:val="7"/>
+        </w:numPr>
+        <w:tabs>
+          <w:tab w:val="clear" w:pos="720"/>
+          <w:tab w:val="num" w:pos="360"/>
+        </w:tabs>
+        <w:ind w:left="360"/>
+        <w:rPr>
+          <w:sz w:val="21"/>
+          <w:szCs w:val="21"/>
+        </w:rPr>
+      </w:pPr>
+      <w:r>
+        <w:rPr>
+          <w:sz w:val="21"/>
+          <w:szCs w:val="21"/>
+        </w:rPr>
+        <w:t>Transformed project data requirements</w:t>
+      </w:r>
+      <w:r>
+        <w:rPr>
+          <w:sz w:val="21"/>
+          <w:szCs w:val="21"/>
+        </w:rPr>
+        <w:t xml:space="preserve"> </w:t>
+      </w:r>
+      <w:r>
+        <w:rPr>
+          <w:sz w:val="21"/>
+          <w:szCs w:val="21"/>
+        </w:rPr>
+        <w:t>into</w:t>
+      </w:r>
+      <w:r>
+        <w:rPr>
+          <w:sz w:val="21"/>
+          <w:szCs w:val="21"/>
+        </w:rPr>
+        <w:t xml:space="preserve"> </w:t>
+      </w:r>
+      <w:r>
+        <w:rPr>
+          <w:sz w:val="21"/>
+          <w:szCs w:val="21"/>
+        </w:rPr>
+        <w:t>data models</w:t>
+      </w:r>
+      <w:r>
+        <w:rPr>
+          <w:sz w:val="21"/>
+          <w:szCs w:val="21"/>
+        </w:rPr>
+        <w:t xml:space="preserve"> ne</w:t>
+      </w:r>
+      <w:r>
+        <w:rPr>
+          <w:sz w:val="21"/>
+          <w:szCs w:val="21"/>
+        </w:rPr>
+        <w:t xml:space="preserve">eded for data visualization &amp; </w:t>
+      </w:r>
+      <w:r>
+        <w:rPr>
+          <w:sz w:val="21"/>
+          <w:szCs w:val="21"/>
+        </w:rPr>
+        <w:t xml:space="preserve">reporting via Power BI, Tableau, and SSRS by self-learning to program </w:t>
+      </w:r>
+      <w:r>
+        <w:rPr>
+          <w:sz w:val="21"/>
+          <w:szCs w:val="21"/>
+        </w:rPr>
+        <w:t xml:space="preserve">data extraction and </w:t>
+      </w:r>
+      <w:r>
+        <w:rPr>
+          <w:sz w:val="21"/>
+          <w:szCs w:val="21"/>
+        </w:rPr>
+        <w:t xml:space="preserve">preprocessing algorithms in Python </w:t>
+      </w:r>
+    </w:p>
+    <w:p>
+      <w:pPr>
+        <w:pStyle w:val="ResumeAlignRight"/>
+        <w:numPr>
+          <w:ilvl w:val="0"/>
+          <w:numId w:val="7"/>
+        </w:numPr>
+        <w:tabs>
+          <w:tab w:val="clear" w:pos="720"/>
+          <w:tab w:val="num" w:pos="360"/>
+        </w:tabs>
+        <w:ind w:left="360"/>
+        <w:rPr>
+          <w:sz w:val="21"/>
+          <w:szCs w:val="21"/>
+        </w:rPr>
+      </w:pPr>
+      <w:r>
+        <w:rPr>
+          <w:sz w:val="21"/>
+          <w:szCs w:val="21"/>
+        </w:rPr>
+        <w:t xml:space="preserve">Wrote </w:t>
+      </w:r>
+      <w:r>
+        <w:rPr>
+          <w:sz w:val="21"/>
+          <w:szCs w:val="21"/>
+        </w:rPr>
+        <w:t>20</w:t>
+      </w:r>
+      <w:r>
+        <w:rPr>
+          <w:sz w:val="21"/>
+          <w:szCs w:val="21"/>
+        </w:rPr>
+        <w:t xml:space="preserve">+ algorithms in Python that </w:t>
+      </w:r>
+      <w:r>
+        <w:rPr>
+          <w:sz w:val="21"/>
+          <w:szCs w:val="21"/>
+        </w:rPr>
+        <w:t>increase</w:t>
+      </w:r>
+      <w:r>
+        <w:rPr>
+          <w:sz w:val="21"/>
+          <w:szCs w:val="21"/>
+        </w:rPr>
+        <w:t>d</w:t>
+      </w:r>
+      <w:r>
+        <w:rPr>
+          <w:sz w:val="21"/>
+          <w:szCs w:val="21"/>
+        </w:rPr>
+        <w:t xml:space="preserve"> efficiency</w:t>
+      </w:r>
+      <w:r>
+        <w:rPr>
+          <w:sz w:val="21"/>
+          <w:szCs w:val="21"/>
+        </w:rPr>
+        <w:t xml:space="preserve"> 180x</w:t>
+      </w:r>
+      <w:r>
+        <w:rPr>
+          <w:sz w:val="21"/>
+          <w:szCs w:val="21"/>
+        </w:rPr>
+        <w:t xml:space="preserve">, </w:t>
+      </w:r>
+      <w:r>
+        <w:rPr>
+          <w:sz w:val="21"/>
+          <w:szCs w:val="21"/>
+        </w:rPr>
+        <w:t>enhance</w:t>
+      </w:r>
+      <w:r>
+        <w:rPr>
+          <w:sz w:val="21"/>
+          <w:szCs w:val="21"/>
+        </w:rPr>
+        <w:t>d</w:t>
+      </w:r>
+      <w:r>
+        <w:rPr>
+          <w:sz w:val="21"/>
+          <w:szCs w:val="21"/>
+        </w:rPr>
+        <w:t xml:space="preserve"> the team's client-facing &amp; ad-hoc reports</w:t>
+      </w:r>
+      <w:r>
+        <w:rPr>
+          <w:sz w:val="21"/>
+          <w:szCs w:val="21"/>
+        </w:rPr>
+        <w:t>,</w:t>
+      </w:r>
+      <w:r>
+        <w:rPr>
+          <w:sz w:val="21"/>
+          <w:szCs w:val="21"/>
+        </w:rPr>
+        <w:t xml:space="preserve"> and</w:t>
+      </w:r>
+      <w:r>
+        <w:rPr>
+          <w:sz w:val="21"/>
+          <w:szCs w:val="21"/>
+        </w:rPr>
+        <w:t xml:space="preserve"> improve</w:t>
+      </w:r>
+      <w:r>
+        <w:rPr>
+          <w:sz w:val="21"/>
+          <w:szCs w:val="21"/>
+        </w:rPr>
+        <w:t>d</w:t>
+      </w:r>
+      <w:r>
+        <w:rPr>
+          <w:sz w:val="21"/>
+          <w:szCs w:val="21"/>
+        </w:rPr>
+        <w:t xml:space="preserve"> the team’s</w:t>
+      </w:r>
+      <w:r>
+        <w:rPr>
+          <w:sz w:val="21"/>
+          <w:szCs w:val="21"/>
+        </w:rPr>
+        <w:t xml:space="preserve"> analytical capabilities </w:t>
+      </w:r>
+    </w:p>
+    <w:p>
+      <w:pPr>
+        <w:pStyle w:val="ResumeAlignRight"/>
+        <w:numPr>
+          <w:ilvl w:val="0"/>
+          <w:numId w:val="7"/>
+        </w:numPr>
+        <w:tabs>
+          <w:tab w:val="left" w:pos="360"/>
+        </w:tabs>
+        <w:ind w:hanging="720"/>
+        <w:rPr>
+          <w:sz w:val="21"/>
+          <w:szCs w:val="21"/>
+        </w:rPr>
+      </w:pPr>
+      <w:r>
+        <w:rPr>
+          <w:sz w:val="21"/>
+          <w:szCs w:val="21"/>
+        </w:rPr>
+        <w:t>Performed and automated data reconciliation to close 50+ CLO funds using Excel, SQL, and Python</w:t>
+      </w:r>
+    </w:p>
+    <w:p>
+      <w:pPr>
+        <w:pStyle w:val="ResumeAlignRight"/>
+        <w:tabs>
+          <w:tab w:val="left" w:pos="360"/>
+        </w:tabs>
+        <w:rPr>
+          <w:i/>
+          <w:sz w:val="21"/>
+          <w:szCs w:val="21"/>
+        </w:rPr>
+      </w:pPr>
+    </w:p>
+    <w:p>
+      <w:pPr>
+        <w:pStyle w:val="ResumeAlignRight"/>
+        <w:tabs>
+          <w:tab w:val="left" w:pos="360"/>
+        </w:tabs>
+        <w:rPr>
+          <w:sz w:val="21"/>
+          <w:szCs w:val="21"/>
+        </w:rPr>
+      </w:pPr>
+      <w:r>
+        <w:rPr>
+          <w:i/>
+          <w:sz w:val="21"/>
+          <w:szCs w:val="21"/>
+        </w:rPr>
+        <w:t>Performance &amp; Attribution Intern</w:t>
+      </w:r>
+      <w:r>
+        <w:rPr>
+          <w:sz w:val="21"/>
+          <w:szCs w:val="21"/>
+        </w:rPr>
+        <w:tab/>
+        <w:t xml:space="preserve">Jun 2019 – </w:t>
+      </w:r>
+      <w:r>
+        <w:rPr>
+          <w:sz w:val="21"/>
+          <w:szCs w:val="21"/>
+        </w:rPr>
+        <w:t>Sep 2019</w:t>
+      </w:r>
+    </w:p>
+    <w:p>
+      <w:pPr>
+        <w:pStyle w:val="ResumeAlignRight"/>
+        <w:numPr>
+          <w:ilvl w:val="0"/>
+          <w:numId w:val="2"/>
+        </w:numPr>
+        <w:tabs>
+          <w:tab w:val="clear" w:pos="4584"/>
+          <w:tab w:val="num" w:pos="360"/>
+        </w:tabs>
+        <w:ind w:left="360"/>
+        <w:rPr>
+          <w:sz w:val="21"/>
+          <w:szCs w:val="21"/>
+        </w:rPr>
+      </w:pPr>
+      <w:r>
+        <w:rPr>
+          <w:sz w:val="21"/>
+          <w:szCs w:val="21"/>
+        </w:rPr>
+        <w:t xml:space="preserve">Proposed and implemented </w:t>
+      </w:r>
+      <w:r>
+        <w:rPr>
+          <w:sz w:val="21"/>
+          <w:szCs w:val="21"/>
+        </w:rPr>
+        <w:t>1</w:t>
+      </w:r>
+      <w:r>
+        <w:rPr>
+          <w:sz w:val="21"/>
+          <w:szCs w:val="21"/>
+        </w:rPr>
+        <w:t>0</w:t>
+      </w:r>
+      <w:r>
+        <w:rPr>
+          <w:sz w:val="21"/>
+          <w:szCs w:val="21"/>
+        </w:rPr>
+        <w:t xml:space="preserve">+ </w:t>
+      </w:r>
+      <w:r>
+        <w:rPr>
+          <w:sz w:val="21"/>
+          <w:szCs w:val="21"/>
+        </w:rPr>
+        <w:t>automation</w:t>
+      </w:r>
+      <w:r>
+        <w:rPr>
+          <w:sz w:val="21"/>
+          <w:szCs w:val="21"/>
+        </w:rPr>
+        <w:t xml:space="preserve"> projects using self-learned Py</w:t>
+      </w:r>
+      <w:r>
+        <w:rPr>
+          <w:sz w:val="21"/>
+          <w:szCs w:val="21"/>
+        </w:rPr>
+        <w:t>thon libr</w:t>
+      </w:r>
+      <w:r>
+        <w:rPr>
+          <w:sz w:val="21"/>
+          <w:szCs w:val="21"/>
+        </w:rPr>
+        <w:t xml:space="preserve">aries such as </w:t>
+      </w:r>
+      <w:r>
+        <w:rPr>
+          <w:sz w:val="21"/>
+          <w:szCs w:val="21"/>
+        </w:rPr>
+        <w:t>p</w:t>
+      </w:r>
+      <w:r>
+        <w:rPr>
+          <w:sz w:val="21"/>
+          <w:szCs w:val="21"/>
+        </w:rPr>
+        <w:t>andas</w:t>
+      </w:r>
+      <w:r>
+        <w:rPr>
+          <w:sz w:val="21"/>
+          <w:szCs w:val="21"/>
+        </w:rPr>
+        <w:t xml:space="preserve">, xlwings, </w:t>
+      </w:r>
+      <w:r>
+        <w:rPr>
+          <w:sz w:val="21"/>
+          <w:szCs w:val="21"/>
+        </w:rPr>
+        <w:t xml:space="preserve">and </w:t>
+      </w:r>
+      <w:r>
+        <w:rPr>
+          <w:sz w:val="21"/>
+          <w:szCs w:val="21"/>
+        </w:rPr>
+        <w:t>win32com</w:t>
+      </w:r>
+      <w:r>
+        <w:rPr>
+          <w:sz w:val="21"/>
+          <w:szCs w:val="21"/>
+        </w:rPr>
+        <w:t xml:space="preserve"> </w:t>
+      </w:r>
+      <w:r>
+        <w:rPr>
+          <w:sz w:val="21"/>
+          <w:szCs w:val="21"/>
+        </w:rPr>
+        <w:t xml:space="preserve">to </w:t>
+      </w:r>
+      <w:r>
+        <w:rPr>
+          <w:sz w:val="21"/>
+          <w:szCs w:val="21"/>
+        </w:rPr>
+        <w:t>triple</w:t>
+      </w:r>
+      <w:r>
+        <w:rPr>
+          <w:sz w:val="21"/>
+          <w:szCs w:val="21"/>
+        </w:rPr>
+        <w:t xml:space="preserve"> the</w:t>
+      </w:r>
+      <w:r>
+        <w:rPr>
+          <w:sz w:val="21"/>
+          <w:szCs w:val="21"/>
+        </w:rPr>
+        <w:t xml:space="preserve"> efficiency of </w:t>
+      </w:r>
+      <w:r>
+        <w:rPr>
+          <w:sz w:val="21"/>
+          <w:szCs w:val="21"/>
+        </w:rPr>
+        <w:t xml:space="preserve">large </w:t>
+      </w:r>
+      <w:r>
+        <w:rPr>
+          <w:sz w:val="21"/>
+          <w:szCs w:val="21"/>
+        </w:rPr>
+        <w:t>financial</w:t>
+      </w:r>
+      <w:r>
+        <w:rPr>
+          <w:sz w:val="21"/>
+          <w:szCs w:val="21"/>
+        </w:rPr>
+        <w:t xml:space="preserve"> </w:t>
+      </w:r>
+      <w:r>
+        <w:rPr>
+          <w:sz w:val="21"/>
+          <w:szCs w:val="21"/>
+        </w:rPr>
+        <w:t>data extraction, formatting,</w:t>
+      </w:r>
+      <w:r>
+        <w:rPr>
+          <w:sz w:val="21"/>
+          <w:szCs w:val="21"/>
+        </w:rPr>
+        <w:t xml:space="preserve"> manipulation</w:t>
+      </w:r>
+      <w:r>
+        <w:rPr>
+          <w:sz w:val="21"/>
+          <w:szCs w:val="21"/>
+        </w:rPr>
+        <w:t xml:space="preserve">, </w:t>
+      </w:r>
+      <w:r>
+        <w:rPr>
+          <w:sz w:val="21"/>
+          <w:szCs w:val="21"/>
+        </w:rPr>
+        <w:t xml:space="preserve">visualization, </w:t>
+      </w:r>
+      <w:r>
+        <w:rPr>
+          <w:sz w:val="21"/>
+          <w:szCs w:val="21"/>
+        </w:rPr>
+        <w:t>and reporting</w:t>
+      </w:r>
+      <w:r>
+        <w:rPr>
+          <w:sz w:val="21"/>
+          <w:szCs w:val="21"/>
+        </w:rPr>
+        <w:t xml:space="preserve"> with scheduled scripts</w:t>
+      </w:r>
+    </w:p>
+    <w:p>
+      <w:pPr>
+        <w:pStyle w:val="ResumeAlignRight"/>
+        <w:numPr>
+          <w:ilvl w:val="0"/>
+          <w:numId w:val="2"/>
+        </w:numPr>
+        <w:tabs>
+          <w:tab w:val="clear" w:pos="4584"/>
+          <w:tab w:val="num" w:pos="360"/>
+        </w:tabs>
+        <w:ind w:left="360"/>
+        <w:rPr>
+          <w:sz w:val="21"/>
+          <w:szCs w:val="21"/>
+        </w:rPr>
+      </w:pPr>
+      <w:r>
+        <w:rPr>
+          <w:sz w:val="21"/>
+          <w:szCs w:val="21"/>
+        </w:rPr>
+        <w:t>Evaluated and analyzed</w:t>
+      </w:r>
+      <w:r>
+        <w:rPr>
+          <w:sz w:val="21"/>
+          <w:szCs w:val="21"/>
+        </w:rPr>
+        <w:t xml:space="preserve"> </w:t>
+      </w:r>
+      <w:r>
+        <w:rPr>
+          <w:sz w:val="21"/>
+          <w:szCs w:val="21"/>
+        </w:rPr>
+        <w:t>portfolio returns</w:t>
+      </w:r>
+      <w:r>
+        <w:rPr>
+          <w:sz w:val="21"/>
+          <w:szCs w:val="21"/>
+        </w:rPr>
+        <w:t xml:space="preserve"> &amp; risks</w:t>
+      </w:r>
+      <w:r>
+        <w:rPr>
+          <w:sz w:val="21"/>
+          <w:szCs w:val="21"/>
+        </w:rPr>
+        <w:t xml:space="preserve"> for daily performance reports used by portfolio managers</w:t>
+      </w:r>
+    </w:p>
+    <w:p>
+      <w:pPr>
+        <w:pStyle w:val="ResumeAlignRight"/>
+        <w:numPr>
+          <w:ilvl w:val="0"/>
+          <w:numId w:val="2"/>
+        </w:numPr>
+        <w:tabs>
+          <w:tab w:val="clear" w:pos="4584"/>
+          <w:tab w:val="num" w:pos="360"/>
+        </w:tabs>
+        <w:ind w:left="360"/>
+        <w:rPr>
+          <w:sz w:val="21"/>
+          <w:szCs w:val="21"/>
+        </w:rPr>
+      </w:pPr>
+      <w:r>
+        <w:rPr>
+          <w:sz w:val="21"/>
+          <w:szCs w:val="21"/>
+        </w:rPr>
+        <w:t>Calculated metrics such as attribution</w:t>
+      </w:r>
+      <w:r>
+        <w:rPr>
+          <w:sz w:val="21"/>
+          <w:szCs w:val="21"/>
+        </w:rPr>
+        <w:t xml:space="preserve"> and</w:t>
+      </w:r>
+      <w:r>
+        <w:rPr>
+          <w:sz w:val="21"/>
+          <w:szCs w:val="21"/>
+        </w:rPr>
+        <w:t xml:space="preserve"> contribution for </w:t>
+      </w:r>
+      <w:r>
+        <w:rPr>
+          <w:sz w:val="21"/>
+          <w:szCs w:val="21"/>
+        </w:rPr>
+        <w:t>portfolio management and investor relation teams</w:t>
+      </w:r>
+    </w:p>
+    <w:p>
+      <w:pPr>
+        <w:pStyle w:val="ResumeAlignRight"/>
+        <w:tabs>
+          <w:tab w:val="left" w:pos="360"/>
+        </w:tabs>
+        <w:rPr>
+          <w:b/>
+          <w:sz w:val="21"/>
+          <w:szCs w:val="21"/>
+        </w:rPr>
+      </w:pPr>
+    </w:p>
+    <w:p>
+      <w:pPr>
+        <w:pStyle w:val="ResumeAlignRight"/>
+        <w:tabs>
+          <w:tab w:val="left" w:pos="360"/>
+        </w:tabs>
+        <w:rPr>
+          <w:sz w:val="21"/>
+          <w:szCs w:val="21"/>
+        </w:rPr>
+      </w:pPr>
+      <w:r>
+        <w:rPr>
+          <w:b/>
+          <w:sz w:val="21"/>
+          <w:szCs w:val="21"/>
+        </w:rPr>
+        <w:t>UCSB Design,</w:t>
+      </w:r>
+      <w:r>
+        <w:rPr>
+          <w:b/>
+          <w:sz w:val="21"/>
+          <w:szCs w:val="21"/>
+        </w:rPr>
+        <w:t xml:space="preserve"> Facilities &amp; Safety Services</w:t>
+      </w:r>
+      <w:r>
+        <w:rPr>
+          <w:b/>
+          <w:sz w:val="21"/>
+          <w:szCs w:val="21"/>
+        </w:rPr>
+        <w:t xml:space="preserve"> </w:t>
+      </w:r>
+      <w:r>
+        <w:rPr>
+          <w:sz w:val="21"/>
+          <w:szCs w:val="21"/>
+        </w:rPr>
+        <w:t>– Santa Barbara, CA</w:t>
+      </w:r>
+      <w:r>
+        <w:rPr>
+          <w:sz w:val="21"/>
+          <w:szCs w:val="21"/>
+        </w:rPr>
+        <w:tab/>
+      </w:r>
+    </w:p>
+    <w:p>
+      <w:pPr>
+        <w:pStyle w:val="ResumeAlignRight"/>
+        <w:tabs>
+          <w:tab w:val="left" w:pos="360"/>
+        </w:tabs>
+        <w:rPr>
+          <w:sz w:val="21"/>
+          <w:szCs w:val="21"/>
+        </w:rPr>
+      </w:pPr>
+      <w:r>
+        <w:rPr>
+          <w:i/>
+          <w:sz w:val="21"/>
+          <w:szCs w:val="21"/>
+        </w:rPr>
+        <w:t xml:space="preserve">Business &amp; Financial Planning </w:t>
+      </w:r>
+      <w:r>
+        <w:rPr>
+          <w:i/>
+          <w:sz w:val="21"/>
+          <w:szCs w:val="21"/>
+        </w:rPr>
+        <w:t>Intern</w:t>
+      </w:r>
+      <w:r>
+        <w:rPr>
+          <w:sz w:val="21"/>
+          <w:szCs w:val="21"/>
+        </w:rPr>
+        <w:tab/>
+        <w:t>Oct</w:t>
+      </w:r>
+      <w:r>
+        <w:rPr>
+          <w:sz w:val="21"/>
+          <w:szCs w:val="21"/>
+        </w:rPr>
+        <w:t xml:space="preserve"> 2018 – Sep 2019</w:t>
+      </w:r>
+    </w:p>
+    <w:p>
+      <w:pPr>
+        <w:pStyle w:val="ResumeAlignRight"/>
+        <w:numPr>
+          <w:ilvl w:val="0"/>
+          <w:numId w:val="2"/>
+        </w:numPr>
+        <w:tabs>
+          <w:tab w:val="clear" w:pos="4584"/>
+          <w:tab w:val="num" w:pos="360"/>
+        </w:tabs>
+        <w:ind w:left="360"/>
+        <w:rPr>
+          <w:sz w:val="21"/>
+          <w:szCs w:val="21"/>
+        </w:rPr>
+      </w:pPr>
+      <w:r>
+        <w:rPr>
+          <w:sz w:val="21"/>
+          <w:szCs w:val="21"/>
+        </w:rPr>
+        <w:t>Analyze</w:t>
+      </w:r>
+      <w:r>
+        <w:rPr>
+          <w:sz w:val="21"/>
+          <w:szCs w:val="21"/>
+        </w:rPr>
+        <w:t>d</w:t>
+      </w:r>
+      <w:r>
+        <w:rPr>
+          <w:sz w:val="21"/>
+          <w:szCs w:val="21"/>
+        </w:rPr>
+        <w:t xml:space="preserve"> and approve</w:t>
+      </w:r>
+      <w:r>
+        <w:rPr>
+          <w:sz w:val="21"/>
+          <w:szCs w:val="21"/>
+        </w:rPr>
+        <w:t>d</w:t>
+      </w:r>
+      <w:r>
+        <w:rPr>
+          <w:sz w:val="21"/>
+          <w:szCs w:val="21"/>
+        </w:rPr>
+        <w:t xml:space="preserve"> orders each valuing up to $5</w:t>
+      </w:r>
+      <w:r>
+        <w:rPr>
+          <w:sz w:val="21"/>
+          <w:szCs w:val="21"/>
+        </w:rPr>
+        <w:t>00k made by various departments for accuracy in</w:t>
+      </w:r>
+      <w:r>
+        <w:rPr>
+          <w:sz w:val="21"/>
+          <w:szCs w:val="21"/>
+        </w:rPr>
+        <w:t xml:space="preserve"> accordance with funding, object codes, restricted products, and purchasing guidelines</w:t>
+      </w:r>
+    </w:p>
+    <w:p>
+      <w:pPr>
+        <w:pStyle w:val="ResumeAlignRight"/>
+        <w:numPr>
+          <w:ilvl w:val="0"/>
+          <w:numId w:val="2"/>
+        </w:numPr>
+        <w:tabs>
+          <w:tab w:val="clear" w:pos="4584"/>
+          <w:tab w:val="num" w:pos="360"/>
+        </w:tabs>
+        <w:ind w:left="360"/>
+        <w:rPr>
+          <w:sz w:val="21"/>
+          <w:szCs w:val="21"/>
+        </w:rPr>
+      </w:pPr>
+      <w:r>
+        <w:rPr>
+          <w:sz w:val="21"/>
+          <w:szCs w:val="21"/>
+        </w:rPr>
+        <w:t>Managed</w:t>
+      </w:r>
+      <w:r>
+        <w:rPr>
+          <w:sz w:val="21"/>
+          <w:szCs w:val="21"/>
+        </w:rPr>
+        <w:t xml:space="preserve"> the development and processing of business transactions needed for infrastructure services</w:t>
+      </w:r>
+    </w:p>
+    <w:p>
+      <w:pPr>
+        <w:pStyle w:val="ResumeAlignRight"/>
+        <w:numPr>
+          <w:ilvl w:val="0"/>
+          <w:numId w:val="2"/>
+        </w:numPr>
+        <w:tabs>
+          <w:tab w:val="clear" w:pos="4584"/>
+          <w:tab w:val="num" w:pos="360"/>
+        </w:tabs>
+        <w:ind w:left="360"/>
+        <w:rPr>
+          <w:sz w:val="21"/>
+          <w:szCs w:val="21"/>
+        </w:rPr>
+      </w:pPr>
+      <w:r>
+        <w:rPr>
+          <w:sz w:val="21"/>
+          <w:szCs w:val="21"/>
+        </w:rPr>
+        <w:t>Leverage</w:t>
+      </w:r>
+      <w:r>
+        <w:rPr>
+          <w:sz w:val="21"/>
+          <w:szCs w:val="21"/>
+        </w:rPr>
+        <w:t>d</w:t>
+      </w:r>
+      <w:r>
+        <w:rPr>
+          <w:sz w:val="21"/>
+          <w:szCs w:val="21"/>
+        </w:rPr>
+        <w:t xml:space="preserve"> knowledge gained from BFP department to assist contractors on billing inquiries</w:t>
+      </w:r>
+    </w:p>
+    <w:p>
+      <w:pPr>
+        <w:pStyle w:val="ResumeAlignRight"/>
+        <w:tabs>
+          <w:tab w:val="left" w:pos="360"/>
+        </w:tabs>
+        <w:rPr>
+          <w:b/>
+          <w:sz w:val="21"/>
+          <w:szCs w:val="21"/>
+        </w:rPr>
+      </w:pPr>
+    </w:p>
+    <w:p>
+      <w:pPr>
+        <w:pStyle w:val="ResumeAlignRight"/>
+        <w:tabs>
+          <w:tab w:val="left" w:pos="360"/>
+        </w:tabs>
+        <w:rPr>
+          <w:sz w:val="21"/>
+          <w:szCs w:val="21"/>
+        </w:rPr>
+      </w:pPr>
+      <w:r>
+        <w:rPr>
+          <w:i/>
+          <w:sz w:val="21"/>
+          <w:szCs w:val="21"/>
+        </w:rPr>
+        <w:t>Contract Analys</w:t>
+      </w:r>
+      <w:r>
+        <w:rPr>
+          <w:i/>
+          <w:sz w:val="21"/>
+          <w:szCs w:val="21"/>
+        </w:rPr>
+        <w:t>t</w:t>
+      </w:r>
+      <w:r>
+        <w:rPr>
+          <w:i/>
+          <w:sz w:val="21"/>
+          <w:szCs w:val="21"/>
+        </w:rPr>
+        <w:t xml:space="preserve"> Assistan</w:t>
+      </w:r>
+      <w:r>
+        <w:rPr>
+          <w:i/>
+          <w:sz w:val="21"/>
+          <w:szCs w:val="21"/>
+        </w:rPr>
+        <w:t>t</w:t>
+      </w:r>
+      <w:r>
+        <w:rPr>
+          <w:sz w:val="21"/>
+          <w:szCs w:val="21"/>
+        </w:rPr>
+        <w:tab/>
+        <w:t xml:space="preserve">Jul 2017 – </w:t>
+      </w:r>
+      <w:r>
+        <w:rPr>
+          <w:sz w:val="21"/>
+          <w:szCs w:val="21"/>
+        </w:rPr>
+        <w:t>Sep 2019</w:t>
+      </w:r>
+    </w:p>
+    <w:p>
+      <w:pPr>
+        <w:pStyle w:val="ResumeAlignRight"/>
+        <w:numPr>
+          <w:ilvl w:val="0"/>
+          <w:numId w:val="2"/>
+        </w:numPr>
+        <w:tabs>
+          <w:tab w:val="clear" w:pos="4584"/>
+          <w:tab w:val="num" w:pos="360"/>
+        </w:tabs>
+        <w:ind w:left="360"/>
+        <w:rPr>
+          <w:sz w:val="21"/>
+          <w:szCs w:val="21"/>
+        </w:rPr>
+      </w:pPr>
+      <w:r>
+        <w:rPr>
+          <w:sz w:val="21"/>
+          <w:szCs w:val="21"/>
+        </w:rPr>
+        <w:t>Buil</w:t>
+      </w:r>
+      <w:r>
+        <w:rPr>
+          <w:sz w:val="21"/>
+          <w:szCs w:val="21"/>
+        </w:rPr>
+        <w:t>t</w:t>
+      </w:r>
+      <w:r>
+        <w:rPr>
+          <w:sz w:val="21"/>
+          <w:szCs w:val="21"/>
+        </w:rPr>
+        <w:t xml:space="preserve"> strong relationships and collaborate</w:t>
+      </w:r>
+      <w:r>
+        <w:rPr>
+          <w:sz w:val="21"/>
+          <w:szCs w:val="21"/>
+        </w:rPr>
+        <w:t xml:space="preserve">d </w:t>
+      </w:r>
+      <w:r>
+        <w:rPr>
+          <w:sz w:val="21"/>
+          <w:szCs w:val="21"/>
+        </w:rPr>
+        <w:t xml:space="preserve">with project managers, contractors, and consultants to develop, design, and execute </w:t>
+      </w:r>
+      <w:r>
+        <w:rPr>
+          <w:sz w:val="21"/>
+          <w:szCs w:val="21"/>
+        </w:rPr>
+        <w:t xml:space="preserve">200+ </w:t>
+      </w:r>
+      <w:r>
+        <w:rPr>
+          <w:sz w:val="21"/>
+          <w:szCs w:val="21"/>
+        </w:rPr>
+        <w:t>project</w:t>
+      </w:r>
+      <w:r>
+        <w:rPr>
+          <w:sz w:val="21"/>
+          <w:szCs w:val="21"/>
+        </w:rPr>
+        <w:t>s</w:t>
+      </w:r>
+    </w:p>
+    <w:p>
+      <w:pPr>
+        <w:pStyle w:val="ResumeAlignRight"/>
+        <w:numPr>
+          <w:ilvl w:val="0"/>
+          <w:numId w:val="2"/>
+        </w:numPr>
+        <w:tabs>
+          <w:tab w:val="clear" w:pos="4584"/>
+          <w:tab w:val="num" w:pos="360"/>
+        </w:tabs>
+        <w:ind w:left="360"/>
+        <w:rPr>
+          <w:sz w:val="21"/>
+          <w:szCs w:val="21"/>
+        </w:rPr>
+      </w:pPr>
+      <w:r>
+        <w:rPr>
+          <w:sz w:val="21"/>
+          <w:szCs w:val="21"/>
+        </w:rPr>
+        <w:t xml:space="preserve">Created </w:t>
+      </w:r>
+      <w:r>
+        <w:rPr>
+          <w:sz w:val="21"/>
+          <w:szCs w:val="21"/>
+        </w:rPr>
+        <w:t>comprehensive</w:t>
+      </w:r>
+      <w:r>
+        <w:rPr>
+          <w:sz w:val="21"/>
+          <w:szCs w:val="21"/>
+        </w:rPr>
+        <w:t xml:space="preserve"> </w:t>
+      </w:r>
+      <w:r>
+        <w:rPr>
+          <w:sz w:val="21"/>
+          <w:szCs w:val="21"/>
+        </w:rPr>
+        <w:t>e-signat</w:t>
+      </w:r>
+      <w:r>
+        <w:rPr>
+          <w:sz w:val="21"/>
+          <w:szCs w:val="21"/>
+        </w:rPr>
+        <w:t xml:space="preserve">ure templates for all multi-level </w:t>
+      </w:r>
+      <w:r>
+        <w:rPr>
+          <w:sz w:val="21"/>
+          <w:szCs w:val="21"/>
+        </w:rPr>
+        <w:t>contract agreemen</w:t>
+      </w:r>
+      <w:r>
+        <w:rPr>
+          <w:sz w:val="21"/>
+          <w:szCs w:val="21"/>
+        </w:rPr>
+        <w:t xml:space="preserve">ts </w:t>
+      </w:r>
+      <w:r>
+        <w:rPr>
+          <w:sz w:val="21"/>
+          <w:szCs w:val="21"/>
+        </w:rPr>
+        <w:t>resulting in a 75% increase in</w:t>
+      </w:r>
+      <w:r>
+        <w:rPr>
+          <w:sz w:val="21"/>
+          <w:szCs w:val="21"/>
+        </w:rPr>
+        <w:t xml:space="preserve"> </w:t>
+      </w:r>
+      <w:r>
+        <w:rPr>
+          <w:sz w:val="21"/>
+          <w:szCs w:val="21"/>
+        </w:rPr>
+        <w:t>business transaction efficiency</w:t>
+      </w:r>
+      <w:r>
+        <w:rPr>
+          <w:sz w:val="21"/>
+          <w:szCs w:val="21"/>
+        </w:rPr>
+        <w:t xml:space="preserve"> and reducing project turnaround from three weeks to one week</w:t>
+      </w:r>
+    </w:p>
+    <w:p>
+      <w:pPr>
+        <w:pStyle w:val="ResumeAlignRight"/>
+        <w:ind w:left="360"/>
+        <w:rPr>
+          <w:sz w:val="21"/>
+          <w:szCs w:val="21"/>
+        </w:rPr>
+      </w:pPr>
+    </w:p>
+    <w:p>
+      <w:pPr>
+        <w:pStyle w:val="ResumeAlignRight"/>
+        <w:rPr>
+          <w:sz w:val="21"/>
+          <w:szCs w:val="21"/>
+        </w:rPr>
+      </w:pPr>
+    </w:p>
+    <w:p>
+      <w:pPr>
+        <w:pStyle w:val="ResumeAlignRight"/>
+        <w:pBdr>
+          <w:bottom w:val="single" w:sz="4" w:space="1" w:color="auto"/>
+        </w:pBdr>
+        <w:tabs>
+          <w:tab w:val="left" w:pos="360"/>
+        </w:tabs>
+        <w:rPr>
+          <w:b/>
+          <w:sz w:val="21"/>
+          <w:szCs w:val="21"/>
+        </w:rPr>
+      </w:pPr>
+      <w:r>
+        <w:rPr>
+          <w:b/>
+          <w:sz w:val="21"/>
+          <w:szCs w:val="21"/>
+        </w:rPr>
         <w:t>SKILLS, ACTIVITIES &amp; INTERESTS</w:t>
       </w:r>
     </w:p>
@@ -578,28 +1793,7 @@
           <w:sz w:val="21"/>
           <w:szCs w:val="21"/>
         </w:rPr>
-        <w:t>Problem-solving</w:t>
-      </w:r>
-      <w:r>
-        <w:rPr>
-          <w:sz w:val="21"/>
-          <w:szCs w:val="21"/>
-        </w:rPr>
-        <w:t xml:space="preserve">, analytical, </w:t>
-      </w:r>
-      <w:r>
-        <w:rPr>
-          <w:sz w:val="21"/>
-          <w:szCs w:val="21"/>
-        </w:rPr>
-        <w:t>detail-oriented,</w:t>
-      </w:r>
-      <w:r>
-        <w:rPr>
-          <w:sz w:val="21"/>
-          <w:szCs w:val="21"/>
-        </w:rPr>
-        <w:t xml:space="preserve"> business acumen, teamwork, communication </w:t>
+        <w:t xml:space="preserve">Problem-solving, analytical, detail-oriented, business acumen, teamwork, communication </w:t>
       </w:r>
     </w:p>
     <w:p>
@@ -672,49 +1866,7 @@
           <w:sz w:val="21"/>
           <w:szCs w:val="21"/>
         </w:rPr>
-        <w:t xml:space="preserve">R – </w:t>
-      </w:r>
-      <w:r>
-        <w:rPr>
-          <w:sz w:val="21"/>
-          <w:szCs w:val="21"/>
-        </w:rPr>
-        <w:t xml:space="preserve">stats, forecast, </w:t>
-      </w:r>
-      <w:r>
-        <w:rPr>
-          <w:sz w:val="21"/>
-          <w:szCs w:val="21"/>
-        </w:rPr>
-        <w:t xml:space="preserve">tseries, car, </w:t>
-      </w:r>
-      <w:r>
-        <w:rPr>
-          <w:sz w:val="21"/>
-          <w:szCs w:val="21"/>
-        </w:rPr>
-        <w:t>ggplot2, dplyr, data.table, readr, tidyr</w:t>
-      </w:r>
-      <w:r>
-        <w:rPr>
-          <w:sz w:val="21"/>
-          <w:szCs w:val="21"/>
-        </w:rPr>
-        <w:t>, RSQLite</w:t>
-      </w:r>
-      <w:r>
-        <w:rPr>
-          <w:sz w:val="21"/>
-          <w:szCs w:val="21"/>
-        </w:rPr>
-        <w:t>, knitr</w:t>
-      </w:r>
-      <w:r>
-        <w:rPr>
-          <w:sz w:val="21"/>
-          <w:szCs w:val="21"/>
-        </w:rPr>
-        <w:t xml:space="preserve"> </w:t>
+        <w:t xml:space="preserve">R – stats, forecast, tseries, car, ggplot2, dplyr, data.table, readr, tidyr, RSQLite, knitr </w:t>
       </w:r>
     </w:p>
     <w:p>
@@ -786,30 +1938,7 @@
           <w:sz w:val="21"/>
           <w:szCs w:val="21"/>
         </w:rPr>
-        <w:t>C++, HTML/CSS, Javascript, Bash/Shell/Pow</w:t>
-      </w:r>
-      <w:r>
-        <w:rPr>
-          <w:sz w:val="21"/>
-          <w:szCs w:val="21"/>
-        </w:rPr>
-        <w:t>ershell, G</w:t>
-      </w:r>
-      <w:r>
-        <w:rPr>
-          <w:sz w:val="21"/>
-          <w:szCs w:val="21"/>
-        </w:rPr>
-        <w:t>it, LaTex</w:t>
-      </w:r>
-      <w:bookmarkStart w:id="0" w:name="_GoBack"/>
-      <w:bookmarkEnd w:id="0"/>
-      <w:r>
-        <w:rPr>
-          <w:sz w:val="21"/>
-          <w:szCs w:val="21"/>
-        </w:rPr>
-        <w:t xml:space="preserve">/Markdown </w:t>
+        <w:t xml:space="preserve">C++, HTML/CSS, Javascript, Bash/Shell/Powershell, Git, LaTex/Markdown </w:t>
       </w:r>
     </w:p>
     <w:p>
@@ -834,15 +1963,7 @@
           <w:sz w:val="21"/>
           <w:szCs w:val="21"/>
         </w:rPr>
-        <w:t xml:space="preserve">Data and Analytics </w:t>
-      </w:r>
-      <w:r>
-        <w:rPr>
-          <w:b/>
-          <w:sz w:val="21"/>
-          <w:szCs w:val="21"/>
-        </w:rPr>
-        <w:t>Tools:</w:t>
+        <w:t>Data and Analytics Tools:</w:t>
       </w:r>
       <w:r>
         <w:rPr>
@@ -893,1228 +2014,8 @@
         </w:rPr>
         <w:t xml:space="preserve"> Math, statistics, running, fashion, volleyball, food, traveling, stock/option trading </w:t>
       </w:r>
-    </w:p>
-    <w:p>
-      <w:pPr>
-        <w:pStyle w:val="ResumeAlignRight"/>
-        <w:tabs>
-          <w:tab w:val="left" w:pos="360"/>
-        </w:tabs>
-        <w:rPr>
-          <w:b/>
-          <w:sz w:val="21"/>
-          <w:szCs w:val="21"/>
-        </w:rPr>
-      </w:pPr>
-    </w:p>
-    <w:p>
-      <w:pPr>
-        <w:pStyle w:val="ResumeAlignRight"/>
-        <w:tabs>
-          <w:tab w:val="left" w:pos="360"/>
-        </w:tabs>
-        <w:rPr>
-          <w:b/>
-          <w:sz w:val="21"/>
-          <w:szCs w:val="21"/>
-        </w:rPr>
-      </w:pPr>
-    </w:p>
-    <w:p>
-      <w:pPr>
-        <w:pStyle w:val="ResumeAlignRight"/>
-        <w:pBdr>
-          <w:bottom w:val="single" w:sz="4" w:space="1" w:color="auto"/>
-        </w:pBdr>
-        <w:tabs>
-          <w:tab w:val="left" w:pos="360"/>
-        </w:tabs>
-        <w:rPr>
-          <w:b/>
-          <w:sz w:val="21"/>
-          <w:szCs w:val="21"/>
-        </w:rPr>
-      </w:pPr>
-      <w:r>
-        <w:rPr>
-          <w:b/>
-          <w:sz w:val="21"/>
-          <w:szCs w:val="21"/>
-        </w:rPr>
-        <w:t xml:space="preserve">PROFESSIONAL </w:t>
-      </w:r>
-      <w:r>
-        <w:rPr>
-          <w:b/>
-          <w:sz w:val="21"/>
-          <w:szCs w:val="21"/>
-        </w:rPr>
-        <w:t>EXPERIENCE</w:t>
-      </w:r>
-    </w:p>
-    <w:p>
-      <w:pPr>
-        <w:pStyle w:val="ResumeAlignRight"/>
-        <w:tabs>
-          <w:tab w:val="left" w:pos="360"/>
-        </w:tabs>
-        <w:rPr>
-          <w:sz w:val="21"/>
-          <w:szCs w:val="21"/>
-        </w:rPr>
-      </w:pPr>
-      <w:r>
-        <w:rPr>
-          <w:b/>
-          <w:sz w:val="21"/>
-          <w:szCs w:val="21"/>
-        </w:rPr>
-        <w:t xml:space="preserve">Ares Management </w:t>
-      </w:r>
-      <w:r>
-        <w:rPr>
-          <w:sz w:val="21"/>
-          <w:szCs w:val="21"/>
-        </w:rPr>
-        <w:t>– Los Angeles, CA</w:t>
-      </w:r>
-      <w:r>
-        <w:rPr>
-          <w:sz w:val="21"/>
-          <w:szCs w:val="21"/>
-        </w:rPr>
-        <w:tab/>
-      </w:r>
-    </w:p>
-    <w:p>
-      <w:pPr>
-        <w:pStyle w:val="ResumeAlignRight"/>
-        <w:tabs>
-          <w:tab w:val="left" w:pos="360"/>
-        </w:tabs>
-        <w:rPr>
-          <w:sz w:val="21"/>
-          <w:szCs w:val="21"/>
-        </w:rPr>
-      </w:pPr>
-      <w:r>
-        <w:rPr>
-          <w:i/>
-          <w:sz w:val="21"/>
-          <w:szCs w:val="21"/>
-        </w:rPr>
-        <w:t>Performance &amp; Attribution Part-time Intern</w:t>
-      </w:r>
-      <w:r>
-        <w:rPr>
-          <w:i/>
-          <w:sz w:val="21"/>
-          <w:szCs w:val="21"/>
-        </w:rPr>
-        <w:tab/>
-      </w:r>
-      <w:r>
-        <w:rPr>
-          <w:sz w:val="21"/>
-          <w:szCs w:val="21"/>
-        </w:rPr>
-        <w:t xml:space="preserve">Sep 2019 – </w:t>
-      </w:r>
-      <w:r>
-        <w:rPr>
-          <w:sz w:val="21"/>
-          <w:szCs w:val="21"/>
-        </w:rPr>
-        <w:t>March 2020</w:t>
-      </w:r>
-    </w:p>
-    <w:p>
-      <w:pPr>
-        <w:pStyle w:val="ResumeAlignRight"/>
-        <w:numPr>
-          <w:ilvl w:val="0"/>
-          <w:numId w:val="7"/>
-        </w:numPr>
-        <w:tabs>
-          <w:tab w:val="clear" w:pos="720"/>
-          <w:tab w:val="num" w:pos="360"/>
-        </w:tabs>
-        <w:ind w:left="360"/>
-        <w:rPr>
-          <w:sz w:val="21"/>
-          <w:szCs w:val="21"/>
-        </w:rPr>
-      </w:pPr>
-      <w:r>
-        <w:rPr>
-          <w:sz w:val="21"/>
-          <w:szCs w:val="21"/>
-        </w:rPr>
-        <w:t>Transformed project data requirements</w:t>
-      </w:r>
-      <w:r>
-        <w:rPr>
-          <w:sz w:val="21"/>
-          <w:szCs w:val="21"/>
-        </w:rPr>
-        <w:t xml:space="preserve"> </w:t>
-      </w:r>
-      <w:r>
-        <w:rPr>
-          <w:sz w:val="21"/>
-          <w:szCs w:val="21"/>
-        </w:rPr>
-        <w:t>into</w:t>
-      </w:r>
-      <w:r>
-        <w:rPr>
-          <w:sz w:val="21"/>
-          <w:szCs w:val="21"/>
-        </w:rPr>
-        <w:t xml:space="preserve"> </w:t>
-      </w:r>
-      <w:r>
-        <w:rPr>
-          <w:sz w:val="21"/>
-          <w:szCs w:val="21"/>
-        </w:rPr>
-        <w:t>data models</w:t>
-      </w:r>
-      <w:r>
-        <w:rPr>
-          <w:sz w:val="21"/>
-          <w:szCs w:val="21"/>
-        </w:rPr>
-        <w:t xml:space="preserve"> ne</w:t>
-      </w:r>
-      <w:r>
-        <w:rPr>
-          <w:sz w:val="21"/>
-          <w:szCs w:val="21"/>
-        </w:rPr>
-        <w:t xml:space="preserve">eded for data visualization &amp; </w:t>
-      </w:r>
-      <w:r>
-        <w:rPr>
-          <w:sz w:val="21"/>
-          <w:szCs w:val="21"/>
-        </w:rPr>
-        <w:t xml:space="preserve">reporting via Power BI, Tableau, and SSRS by self-learning to program </w:t>
-      </w:r>
-      <w:r>
-        <w:rPr>
-          <w:sz w:val="21"/>
-          <w:szCs w:val="21"/>
-        </w:rPr>
-        <w:t xml:space="preserve">data extraction and </w:t>
-      </w:r>
-      <w:r>
-        <w:rPr>
-          <w:sz w:val="21"/>
-          <w:szCs w:val="21"/>
-        </w:rPr>
-        <w:t xml:space="preserve">preprocessing algorithms in Python </w:t>
-      </w:r>
-    </w:p>
-    <w:p>
-      <w:pPr>
-        <w:pStyle w:val="ResumeAlignRight"/>
-        <w:numPr>
-          <w:ilvl w:val="0"/>
-          <w:numId w:val="7"/>
-        </w:numPr>
-        <w:tabs>
-          <w:tab w:val="clear" w:pos="720"/>
-          <w:tab w:val="num" w:pos="360"/>
-        </w:tabs>
-        <w:ind w:left="360"/>
-        <w:rPr>
-          <w:sz w:val="21"/>
-          <w:szCs w:val="21"/>
-        </w:rPr>
-      </w:pPr>
-      <w:r>
-        <w:rPr>
-          <w:sz w:val="21"/>
-          <w:szCs w:val="21"/>
-        </w:rPr>
-        <w:t xml:space="preserve">Wrote </w:t>
-      </w:r>
-      <w:r>
-        <w:rPr>
-          <w:sz w:val="21"/>
-          <w:szCs w:val="21"/>
-        </w:rPr>
-        <w:t>20</w:t>
-      </w:r>
-      <w:r>
-        <w:rPr>
-          <w:sz w:val="21"/>
-          <w:szCs w:val="21"/>
-        </w:rPr>
-        <w:t xml:space="preserve">+ algorithms in Python that </w:t>
-      </w:r>
-      <w:r>
-        <w:rPr>
-          <w:sz w:val="21"/>
-          <w:szCs w:val="21"/>
-        </w:rPr>
-        <w:t>increase</w:t>
-      </w:r>
-      <w:r>
-        <w:rPr>
-          <w:sz w:val="21"/>
-          <w:szCs w:val="21"/>
-        </w:rPr>
-        <w:t>d</w:t>
-      </w:r>
-      <w:r>
-        <w:rPr>
-          <w:sz w:val="21"/>
-          <w:szCs w:val="21"/>
-        </w:rPr>
-        <w:t xml:space="preserve"> efficiency</w:t>
-      </w:r>
-      <w:r>
-        <w:rPr>
-          <w:sz w:val="21"/>
-          <w:szCs w:val="21"/>
-        </w:rPr>
-        <w:t xml:space="preserve"> 180x</w:t>
-      </w:r>
-      <w:r>
-        <w:rPr>
-          <w:sz w:val="21"/>
-          <w:szCs w:val="21"/>
-        </w:rPr>
-        <w:t xml:space="preserve">, </w:t>
-      </w:r>
-      <w:r>
-        <w:rPr>
-          <w:sz w:val="21"/>
-          <w:szCs w:val="21"/>
-        </w:rPr>
-        <w:t>enhance</w:t>
-      </w:r>
-      <w:r>
-        <w:rPr>
-          <w:sz w:val="21"/>
-          <w:szCs w:val="21"/>
-        </w:rPr>
-        <w:t>d</w:t>
-      </w:r>
-      <w:r>
-        <w:rPr>
-          <w:sz w:val="21"/>
-          <w:szCs w:val="21"/>
-        </w:rPr>
-        <w:t xml:space="preserve"> the team's client-facing &amp; ad-hoc reports</w:t>
-      </w:r>
-      <w:r>
-        <w:rPr>
-          <w:sz w:val="21"/>
-          <w:szCs w:val="21"/>
-        </w:rPr>
-        <w:t>,</w:t>
-      </w:r>
-      <w:r>
-        <w:rPr>
-          <w:sz w:val="21"/>
-          <w:szCs w:val="21"/>
-        </w:rPr>
-        <w:t xml:space="preserve"> and</w:t>
-      </w:r>
-      <w:r>
-        <w:rPr>
-          <w:sz w:val="21"/>
-          <w:szCs w:val="21"/>
-        </w:rPr>
-        <w:t xml:space="preserve"> improve</w:t>
-      </w:r>
-      <w:r>
-        <w:rPr>
-          <w:sz w:val="21"/>
-          <w:szCs w:val="21"/>
-        </w:rPr>
-        <w:t>d</w:t>
-      </w:r>
-      <w:r>
-        <w:rPr>
-          <w:sz w:val="21"/>
-          <w:szCs w:val="21"/>
-        </w:rPr>
-        <w:t xml:space="preserve"> the team’s</w:t>
-      </w:r>
-      <w:r>
-        <w:rPr>
-          <w:sz w:val="21"/>
-          <w:szCs w:val="21"/>
-        </w:rPr>
-        <w:t xml:space="preserve"> analytical capabilities </w:t>
-      </w:r>
-    </w:p>
-    <w:p>
-      <w:pPr>
-        <w:pStyle w:val="ResumeAlignRight"/>
-        <w:numPr>
-          <w:ilvl w:val="0"/>
-          <w:numId w:val="7"/>
-        </w:numPr>
-        <w:tabs>
-          <w:tab w:val="left" w:pos="360"/>
-        </w:tabs>
-        <w:ind w:hanging="720"/>
-        <w:rPr>
-          <w:sz w:val="21"/>
-          <w:szCs w:val="21"/>
-        </w:rPr>
-      </w:pPr>
-      <w:r>
-        <w:rPr>
-          <w:sz w:val="21"/>
-          <w:szCs w:val="21"/>
-        </w:rPr>
-        <w:t>Performed and automated data reconciliation to close 50+ CLO funds using Excel, SQL, and Python</w:t>
-      </w:r>
-    </w:p>
-    <w:p>
-      <w:pPr>
-        <w:pStyle w:val="ResumeAlignRight"/>
-        <w:tabs>
-          <w:tab w:val="left" w:pos="360"/>
-        </w:tabs>
-        <w:rPr>
-          <w:i/>
-          <w:sz w:val="21"/>
-          <w:szCs w:val="21"/>
-        </w:rPr>
-      </w:pPr>
-    </w:p>
-    <w:p>
-      <w:pPr>
-        <w:pStyle w:val="ResumeAlignRight"/>
-        <w:tabs>
-          <w:tab w:val="left" w:pos="360"/>
-        </w:tabs>
-        <w:rPr>
-          <w:sz w:val="21"/>
-          <w:szCs w:val="21"/>
-        </w:rPr>
-      </w:pPr>
-      <w:r>
-        <w:rPr>
-          <w:i/>
-          <w:sz w:val="21"/>
-          <w:szCs w:val="21"/>
-        </w:rPr>
-        <w:t>Performance &amp; Attribution Intern</w:t>
-      </w:r>
-      <w:r>
-        <w:rPr>
-          <w:sz w:val="21"/>
-          <w:szCs w:val="21"/>
-        </w:rPr>
-        <w:tab/>
-        <w:t xml:space="preserve">Jun 2019 – </w:t>
-      </w:r>
-      <w:r>
-        <w:rPr>
-          <w:sz w:val="21"/>
-          <w:szCs w:val="21"/>
-        </w:rPr>
-        <w:t>Sep 2019</w:t>
-      </w:r>
-    </w:p>
-    <w:p>
-      <w:pPr>
-        <w:pStyle w:val="ResumeAlignRight"/>
-        <w:numPr>
-          <w:ilvl w:val="0"/>
-          <w:numId w:val="2"/>
-        </w:numPr>
-        <w:tabs>
-          <w:tab w:val="clear" w:pos="4584"/>
-          <w:tab w:val="num" w:pos="360"/>
-        </w:tabs>
-        <w:ind w:left="360"/>
-        <w:rPr>
-          <w:sz w:val="21"/>
-          <w:szCs w:val="21"/>
-        </w:rPr>
-      </w:pPr>
-      <w:r>
-        <w:rPr>
-          <w:sz w:val="21"/>
-          <w:szCs w:val="21"/>
-        </w:rPr>
-        <w:t xml:space="preserve">Proposed and implemented </w:t>
-      </w:r>
-      <w:r>
-        <w:rPr>
-          <w:sz w:val="21"/>
-          <w:szCs w:val="21"/>
-        </w:rPr>
-        <w:t>1</w:t>
-      </w:r>
-      <w:r>
-        <w:rPr>
-          <w:sz w:val="21"/>
-          <w:szCs w:val="21"/>
-        </w:rPr>
-        <w:t>0</w:t>
-      </w:r>
-      <w:r>
-        <w:rPr>
-          <w:sz w:val="21"/>
-          <w:szCs w:val="21"/>
-        </w:rPr>
-        <w:t xml:space="preserve">+ </w:t>
-      </w:r>
-      <w:r>
-        <w:rPr>
-          <w:sz w:val="21"/>
-          <w:szCs w:val="21"/>
-        </w:rPr>
-        <w:t>automation</w:t>
-      </w:r>
-      <w:r>
-        <w:rPr>
-          <w:sz w:val="21"/>
-          <w:szCs w:val="21"/>
-        </w:rPr>
-        <w:t xml:space="preserve"> projects using self-learned Py</w:t>
-      </w:r>
-      <w:r>
-        <w:rPr>
-          <w:sz w:val="21"/>
-          <w:szCs w:val="21"/>
-        </w:rPr>
-        <w:t>thon libr</w:t>
-      </w:r>
-      <w:r>
-        <w:rPr>
-          <w:sz w:val="21"/>
-          <w:szCs w:val="21"/>
-        </w:rPr>
-        <w:t xml:space="preserve">aries such as </w:t>
-      </w:r>
-      <w:r>
-        <w:rPr>
-          <w:sz w:val="21"/>
-          <w:szCs w:val="21"/>
-        </w:rPr>
-        <w:t>p</w:t>
-      </w:r>
-      <w:r>
-        <w:rPr>
-          <w:sz w:val="21"/>
-          <w:szCs w:val="21"/>
-        </w:rPr>
-        <w:t>andas</w:t>
-      </w:r>
-      <w:r>
-        <w:rPr>
-          <w:sz w:val="21"/>
-          <w:szCs w:val="21"/>
-        </w:rPr>
-        <w:t xml:space="preserve">, xlwings, </w:t>
-      </w:r>
-      <w:r>
-        <w:rPr>
-          <w:sz w:val="21"/>
-          <w:szCs w:val="21"/>
-        </w:rPr>
-        <w:t xml:space="preserve">and </w:t>
-      </w:r>
-      <w:r>
-        <w:rPr>
-          <w:sz w:val="21"/>
-          <w:szCs w:val="21"/>
-        </w:rPr>
-        <w:t>win32com</w:t>
-      </w:r>
-      <w:r>
-        <w:rPr>
-          <w:sz w:val="21"/>
-          <w:szCs w:val="21"/>
-        </w:rPr>
-        <w:t xml:space="preserve"> </w:t>
-      </w:r>
-      <w:r>
-        <w:rPr>
-          <w:sz w:val="21"/>
-          <w:szCs w:val="21"/>
-        </w:rPr>
-        <w:t xml:space="preserve">to </w:t>
-      </w:r>
-      <w:r>
-        <w:rPr>
-          <w:sz w:val="21"/>
-          <w:szCs w:val="21"/>
-        </w:rPr>
-        <w:t>triple</w:t>
-      </w:r>
-      <w:r>
-        <w:rPr>
-          <w:sz w:val="21"/>
-          <w:szCs w:val="21"/>
-        </w:rPr>
-        <w:t xml:space="preserve"> the</w:t>
-      </w:r>
-      <w:r>
-        <w:rPr>
-          <w:sz w:val="21"/>
-          <w:szCs w:val="21"/>
-        </w:rPr>
-        <w:t xml:space="preserve"> efficiency of </w:t>
-      </w:r>
-      <w:r>
-        <w:rPr>
-          <w:sz w:val="21"/>
-          <w:szCs w:val="21"/>
-        </w:rPr>
-        <w:t xml:space="preserve">large </w:t>
-      </w:r>
-      <w:r>
-        <w:rPr>
-          <w:sz w:val="21"/>
-          <w:szCs w:val="21"/>
-        </w:rPr>
-        <w:t>financial</w:t>
-      </w:r>
-      <w:r>
-        <w:rPr>
-          <w:sz w:val="21"/>
-          <w:szCs w:val="21"/>
-        </w:rPr>
-        <w:t xml:space="preserve"> </w:t>
-      </w:r>
-      <w:r>
-        <w:rPr>
-          <w:sz w:val="21"/>
-          <w:szCs w:val="21"/>
-        </w:rPr>
-        <w:t>data extraction, formatting,</w:t>
-      </w:r>
-      <w:r>
-        <w:rPr>
-          <w:sz w:val="21"/>
-          <w:szCs w:val="21"/>
-        </w:rPr>
-        <w:t xml:space="preserve"> manipulation</w:t>
-      </w:r>
-      <w:r>
-        <w:rPr>
-          <w:sz w:val="21"/>
-          <w:szCs w:val="21"/>
-        </w:rPr>
-        <w:t xml:space="preserve">, </w:t>
-      </w:r>
-      <w:r>
-        <w:rPr>
-          <w:sz w:val="21"/>
-          <w:szCs w:val="21"/>
-        </w:rPr>
-        <w:t xml:space="preserve">visualization, </w:t>
-      </w:r>
-      <w:r>
-        <w:rPr>
-          <w:sz w:val="21"/>
-          <w:szCs w:val="21"/>
-        </w:rPr>
-        <w:t>and reporting</w:t>
-      </w:r>
-      <w:r>
-        <w:rPr>
-          <w:sz w:val="21"/>
-          <w:szCs w:val="21"/>
-        </w:rPr>
-        <w:t xml:space="preserve"> with scheduled scripts</w:t>
-      </w:r>
-    </w:p>
-    <w:p>
-      <w:pPr>
-        <w:pStyle w:val="ResumeAlignRight"/>
-        <w:numPr>
-          <w:ilvl w:val="0"/>
-          <w:numId w:val="2"/>
-        </w:numPr>
-        <w:tabs>
-          <w:tab w:val="clear" w:pos="4584"/>
-          <w:tab w:val="num" w:pos="360"/>
-        </w:tabs>
-        <w:ind w:left="360"/>
-        <w:rPr>
-          <w:sz w:val="21"/>
-          <w:szCs w:val="21"/>
-        </w:rPr>
-      </w:pPr>
-      <w:r>
-        <w:rPr>
-          <w:sz w:val="21"/>
-          <w:szCs w:val="21"/>
-        </w:rPr>
-        <w:t>Evaluated and analyzed</w:t>
-      </w:r>
-      <w:r>
-        <w:rPr>
-          <w:sz w:val="21"/>
-          <w:szCs w:val="21"/>
-        </w:rPr>
-        <w:t xml:space="preserve"> </w:t>
-      </w:r>
-      <w:r>
-        <w:rPr>
-          <w:sz w:val="21"/>
-          <w:szCs w:val="21"/>
-        </w:rPr>
-        <w:t>portfolio returns</w:t>
-      </w:r>
-      <w:r>
-        <w:rPr>
-          <w:sz w:val="21"/>
-          <w:szCs w:val="21"/>
-        </w:rPr>
-        <w:t xml:space="preserve"> &amp; risks</w:t>
-      </w:r>
-      <w:r>
-        <w:rPr>
-          <w:sz w:val="21"/>
-          <w:szCs w:val="21"/>
-        </w:rPr>
-        <w:t xml:space="preserve"> for daily performance reports used by portfolio managers</w:t>
-      </w:r>
-    </w:p>
-    <w:p>
-      <w:pPr>
-        <w:pStyle w:val="ResumeAlignRight"/>
-        <w:numPr>
-          <w:ilvl w:val="0"/>
-          <w:numId w:val="2"/>
-        </w:numPr>
-        <w:tabs>
-          <w:tab w:val="clear" w:pos="4584"/>
-          <w:tab w:val="num" w:pos="360"/>
-        </w:tabs>
-        <w:ind w:left="360"/>
-        <w:rPr>
-          <w:sz w:val="21"/>
-          <w:szCs w:val="21"/>
-        </w:rPr>
-      </w:pPr>
-      <w:r>
-        <w:rPr>
-          <w:sz w:val="21"/>
-          <w:szCs w:val="21"/>
-        </w:rPr>
-        <w:t>Calculated metrics such as attribution</w:t>
-      </w:r>
-      <w:r>
-        <w:rPr>
-          <w:sz w:val="21"/>
-          <w:szCs w:val="21"/>
-        </w:rPr>
-        <w:t xml:space="preserve"> and</w:t>
-      </w:r>
-      <w:r>
-        <w:rPr>
-          <w:sz w:val="21"/>
-          <w:szCs w:val="21"/>
-        </w:rPr>
-        <w:t xml:space="preserve"> contribution for </w:t>
-      </w:r>
-      <w:r>
-        <w:rPr>
-          <w:sz w:val="21"/>
-          <w:szCs w:val="21"/>
-        </w:rPr>
-        <w:t>portfolio management and investor relation teams</w:t>
-      </w:r>
-    </w:p>
-    <w:p>
-      <w:pPr>
-        <w:pStyle w:val="ResumeAlignRight"/>
-        <w:tabs>
-          <w:tab w:val="left" w:pos="360"/>
-        </w:tabs>
-        <w:rPr>
-          <w:b/>
-          <w:sz w:val="21"/>
-          <w:szCs w:val="21"/>
-        </w:rPr>
-      </w:pPr>
-    </w:p>
-    <w:p>
-      <w:pPr>
-        <w:pStyle w:val="ResumeAlignRight"/>
-        <w:tabs>
-          <w:tab w:val="left" w:pos="360"/>
-        </w:tabs>
-        <w:rPr>
-          <w:sz w:val="21"/>
-          <w:szCs w:val="21"/>
-        </w:rPr>
-      </w:pPr>
-      <w:r>
-        <w:rPr>
-          <w:b/>
-          <w:sz w:val="21"/>
-          <w:szCs w:val="21"/>
-        </w:rPr>
-        <w:t>UCSB Design,</w:t>
-      </w:r>
-      <w:r>
-        <w:rPr>
-          <w:b/>
-          <w:sz w:val="21"/>
-          <w:szCs w:val="21"/>
-        </w:rPr>
-        <w:t xml:space="preserve"> Facilities &amp; Safety Services</w:t>
-      </w:r>
-      <w:r>
-        <w:rPr>
-          <w:b/>
-          <w:sz w:val="21"/>
-          <w:szCs w:val="21"/>
-        </w:rPr>
-        <w:t xml:space="preserve"> </w:t>
-      </w:r>
-      <w:r>
-        <w:rPr>
-          <w:sz w:val="21"/>
-          <w:szCs w:val="21"/>
-        </w:rPr>
-        <w:t>– Santa Barbara, CA</w:t>
-      </w:r>
-      <w:r>
-        <w:rPr>
-          <w:sz w:val="21"/>
-          <w:szCs w:val="21"/>
-        </w:rPr>
-        <w:tab/>
-      </w:r>
-    </w:p>
-    <w:p>
-      <w:pPr>
-        <w:pStyle w:val="ResumeAlignRight"/>
-        <w:tabs>
-          <w:tab w:val="left" w:pos="360"/>
-        </w:tabs>
-        <w:rPr>
-          <w:sz w:val="21"/>
-          <w:szCs w:val="21"/>
-        </w:rPr>
-      </w:pPr>
-      <w:r>
-        <w:rPr>
-          <w:i/>
-          <w:sz w:val="21"/>
-          <w:szCs w:val="21"/>
-        </w:rPr>
-        <w:t xml:space="preserve">Business &amp; Financial Planning </w:t>
-      </w:r>
-      <w:r>
-        <w:rPr>
-          <w:i/>
-          <w:sz w:val="21"/>
-          <w:szCs w:val="21"/>
-        </w:rPr>
-        <w:t>Intern</w:t>
-      </w:r>
-      <w:r>
-        <w:rPr>
-          <w:sz w:val="21"/>
-          <w:szCs w:val="21"/>
-        </w:rPr>
-        <w:tab/>
-        <w:t>Oct</w:t>
-      </w:r>
-      <w:r>
-        <w:rPr>
-          <w:sz w:val="21"/>
-          <w:szCs w:val="21"/>
-        </w:rPr>
-        <w:t xml:space="preserve"> 2018 – Sep 2019</w:t>
-      </w:r>
-    </w:p>
-    <w:p>
-      <w:pPr>
-        <w:pStyle w:val="ResumeAlignRight"/>
-        <w:numPr>
-          <w:ilvl w:val="0"/>
-          <w:numId w:val="2"/>
-        </w:numPr>
-        <w:tabs>
-          <w:tab w:val="clear" w:pos="4584"/>
-          <w:tab w:val="num" w:pos="360"/>
-        </w:tabs>
-        <w:ind w:left="360"/>
-        <w:rPr>
-          <w:sz w:val="21"/>
-          <w:szCs w:val="21"/>
-        </w:rPr>
-      </w:pPr>
-      <w:r>
-        <w:rPr>
-          <w:sz w:val="21"/>
-          <w:szCs w:val="21"/>
-        </w:rPr>
-        <w:t>Analyze</w:t>
-      </w:r>
-      <w:r>
-        <w:rPr>
-          <w:sz w:val="21"/>
-          <w:szCs w:val="21"/>
-        </w:rPr>
-        <w:t>d</w:t>
-      </w:r>
-      <w:r>
-        <w:rPr>
-          <w:sz w:val="21"/>
-          <w:szCs w:val="21"/>
-        </w:rPr>
-        <w:t xml:space="preserve"> and approve</w:t>
-      </w:r>
-      <w:r>
-        <w:rPr>
-          <w:sz w:val="21"/>
-          <w:szCs w:val="21"/>
-        </w:rPr>
-        <w:t>d</w:t>
-      </w:r>
-      <w:r>
-        <w:rPr>
-          <w:sz w:val="21"/>
-          <w:szCs w:val="21"/>
-        </w:rPr>
-        <w:t xml:space="preserve"> orders each valuing up to $5</w:t>
-      </w:r>
-      <w:r>
-        <w:rPr>
-          <w:sz w:val="21"/>
-          <w:szCs w:val="21"/>
-        </w:rPr>
-        <w:t>00k made by various departments for accuracy in</w:t>
-      </w:r>
-      <w:r>
-        <w:rPr>
-          <w:sz w:val="21"/>
-          <w:szCs w:val="21"/>
-        </w:rPr>
-        <w:t xml:space="preserve"> accordance with funding, object codes, restricted products, and purchasing guidelines</w:t>
-      </w:r>
-    </w:p>
-    <w:p>
-      <w:pPr>
-        <w:pStyle w:val="ResumeAlignRight"/>
-        <w:numPr>
-          <w:ilvl w:val="0"/>
-          <w:numId w:val="2"/>
-        </w:numPr>
-        <w:tabs>
-          <w:tab w:val="clear" w:pos="4584"/>
-          <w:tab w:val="num" w:pos="360"/>
-        </w:tabs>
-        <w:ind w:left="360"/>
-        <w:rPr>
-          <w:sz w:val="21"/>
-          <w:szCs w:val="21"/>
-        </w:rPr>
-      </w:pPr>
-      <w:r>
-        <w:rPr>
-          <w:sz w:val="21"/>
-          <w:szCs w:val="21"/>
-        </w:rPr>
-        <w:t>Managed</w:t>
-      </w:r>
-      <w:r>
-        <w:rPr>
-          <w:sz w:val="21"/>
-          <w:szCs w:val="21"/>
-        </w:rPr>
-        <w:t xml:space="preserve"> the development and processing of business transactions needed for infrastructure services</w:t>
-      </w:r>
-    </w:p>
-    <w:p>
-      <w:pPr>
-        <w:pStyle w:val="ResumeAlignRight"/>
-        <w:numPr>
-          <w:ilvl w:val="0"/>
-          <w:numId w:val="2"/>
-        </w:numPr>
-        <w:tabs>
-          <w:tab w:val="clear" w:pos="4584"/>
-          <w:tab w:val="num" w:pos="360"/>
-        </w:tabs>
-        <w:ind w:left="360"/>
-        <w:rPr>
-          <w:sz w:val="21"/>
-          <w:szCs w:val="21"/>
-        </w:rPr>
-      </w:pPr>
-      <w:r>
-        <w:rPr>
-          <w:sz w:val="21"/>
-          <w:szCs w:val="21"/>
-        </w:rPr>
-        <w:t>Leverage</w:t>
-      </w:r>
-      <w:r>
-        <w:rPr>
-          <w:sz w:val="21"/>
-          <w:szCs w:val="21"/>
-        </w:rPr>
-        <w:t>d</w:t>
-      </w:r>
-      <w:r>
-        <w:rPr>
-          <w:sz w:val="21"/>
-          <w:szCs w:val="21"/>
-        </w:rPr>
-        <w:t xml:space="preserve"> knowledge gained from BFP department to assist contractors on billing inquiries</w:t>
-      </w:r>
-    </w:p>
-    <w:p>
-      <w:pPr>
-        <w:pStyle w:val="ResumeAlignRight"/>
-        <w:tabs>
-          <w:tab w:val="left" w:pos="360"/>
-        </w:tabs>
-        <w:rPr>
-          <w:b/>
-          <w:sz w:val="21"/>
-          <w:szCs w:val="21"/>
-        </w:rPr>
-      </w:pPr>
-    </w:p>
-    <w:p>
-      <w:pPr>
-        <w:pStyle w:val="ResumeAlignRight"/>
-        <w:tabs>
-          <w:tab w:val="left" w:pos="360"/>
-        </w:tabs>
-        <w:rPr>
-          <w:sz w:val="21"/>
-          <w:szCs w:val="21"/>
-        </w:rPr>
-      </w:pPr>
-      <w:r>
-        <w:rPr>
-          <w:i/>
-          <w:sz w:val="21"/>
-          <w:szCs w:val="21"/>
-        </w:rPr>
-        <w:t>Contract Analys</w:t>
-      </w:r>
-      <w:r>
-        <w:rPr>
-          <w:i/>
-          <w:sz w:val="21"/>
-          <w:szCs w:val="21"/>
-        </w:rPr>
-        <w:t>t</w:t>
-      </w:r>
-      <w:r>
-        <w:rPr>
-          <w:i/>
-          <w:sz w:val="21"/>
-          <w:szCs w:val="21"/>
-        </w:rPr>
-        <w:t xml:space="preserve"> Assistan</w:t>
-      </w:r>
-      <w:r>
-        <w:rPr>
-          <w:i/>
-          <w:sz w:val="21"/>
-          <w:szCs w:val="21"/>
-        </w:rPr>
-        <w:t>t</w:t>
-      </w:r>
-      <w:r>
-        <w:rPr>
-          <w:sz w:val="21"/>
-          <w:szCs w:val="21"/>
-        </w:rPr>
-        <w:tab/>
-        <w:t xml:space="preserve">Jul 2017 – </w:t>
-      </w:r>
-      <w:r>
-        <w:rPr>
-          <w:sz w:val="21"/>
-          <w:szCs w:val="21"/>
-        </w:rPr>
-        <w:t>Sep 2019</w:t>
-      </w:r>
-    </w:p>
-    <w:p>
-      <w:pPr>
-        <w:pStyle w:val="ResumeAlignRight"/>
-        <w:numPr>
-          <w:ilvl w:val="0"/>
-          <w:numId w:val="2"/>
-        </w:numPr>
-        <w:tabs>
-          <w:tab w:val="clear" w:pos="4584"/>
-          <w:tab w:val="num" w:pos="360"/>
-        </w:tabs>
-        <w:ind w:left="360"/>
-        <w:rPr>
-          <w:sz w:val="21"/>
-          <w:szCs w:val="21"/>
-        </w:rPr>
-      </w:pPr>
-      <w:r>
-        <w:rPr>
-          <w:sz w:val="21"/>
-          <w:szCs w:val="21"/>
-        </w:rPr>
-        <w:t>Buil</w:t>
-      </w:r>
-      <w:r>
-        <w:rPr>
-          <w:sz w:val="21"/>
-          <w:szCs w:val="21"/>
-        </w:rPr>
-        <w:t>t</w:t>
-      </w:r>
-      <w:r>
-        <w:rPr>
-          <w:sz w:val="21"/>
-          <w:szCs w:val="21"/>
-        </w:rPr>
-        <w:t xml:space="preserve"> strong relationships and collaborate</w:t>
-      </w:r>
-      <w:r>
-        <w:rPr>
-          <w:sz w:val="21"/>
-          <w:szCs w:val="21"/>
-        </w:rPr>
-        <w:t xml:space="preserve">d </w:t>
-      </w:r>
-      <w:r>
-        <w:rPr>
-          <w:sz w:val="21"/>
-          <w:szCs w:val="21"/>
-        </w:rPr>
-        <w:t xml:space="preserve">with project managers, contractors, and consultants to develop, design, and execute </w:t>
-      </w:r>
-      <w:r>
-        <w:rPr>
-          <w:sz w:val="21"/>
-          <w:szCs w:val="21"/>
-        </w:rPr>
-        <w:t xml:space="preserve">200+ </w:t>
-      </w:r>
-      <w:r>
-        <w:rPr>
-          <w:sz w:val="21"/>
-          <w:szCs w:val="21"/>
-        </w:rPr>
-        <w:t>project</w:t>
-      </w:r>
-      <w:r>
-        <w:rPr>
-          <w:sz w:val="21"/>
-          <w:szCs w:val="21"/>
-        </w:rPr>
-        <w:t>s</w:t>
-      </w:r>
-    </w:p>
-    <w:p>
-      <w:pPr>
-        <w:pStyle w:val="ResumeAlignRight"/>
-        <w:numPr>
-          <w:ilvl w:val="0"/>
-          <w:numId w:val="2"/>
-        </w:numPr>
-        <w:tabs>
-          <w:tab w:val="clear" w:pos="4584"/>
-          <w:tab w:val="num" w:pos="360"/>
-        </w:tabs>
-        <w:ind w:left="360"/>
-        <w:rPr>
-          <w:sz w:val="21"/>
-          <w:szCs w:val="21"/>
-        </w:rPr>
-      </w:pPr>
-      <w:r>
-        <w:rPr>
-          <w:sz w:val="21"/>
-          <w:szCs w:val="21"/>
-        </w:rPr>
-        <w:t xml:space="preserve">Created </w:t>
-      </w:r>
-      <w:r>
-        <w:rPr>
-          <w:sz w:val="21"/>
-          <w:szCs w:val="21"/>
-        </w:rPr>
-        <w:t>comprehensive</w:t>
-      </w:r>
-      <w:r>
-        <w:rPr>
-          <w:sz w:val="21"/>
-          <w:szCs w:val="21"/>
-        </w:rPr>
-        <w:t xml:space="preserve"> </w:t>
-      </w:r>
-      <w:r>
-        <w:rPr>
-          <w:sz w:val="21"/>
-          <w:szCs w:val="21"/>
-        </w:rPr>
-        <w:t>e-signat</w:t>
-      </w:r>
-      <w:r>
-        <w:rPr>
-          <w:sz w:val="21"/>
-          <w:szCs w:val="21"/>
-        </w:rPr>
-        <w:t xml:space="preserve">ure templates for all multi-level </w:t>
-      </w:r>
-      <w:r>
-        <w:rPr>
-          <w:sz w:val="21"/>
-          <w:szCs w:val="21"/>
-        </w:rPr>
-        <w:t>contract agreemen</w:t>
-      </w:r>
-      <w:r>
-        <w:rPr>
-          <w:sz w:val="21"/>
-          <w:szCs w:val="21"/>
-        </w:rPr>
-        <w:t xml:space="preserve">ts </w:t>
-      </w:r>
-      <w:r>
-        <w:rPr>
-          <w:sz w:val="21"/>
-          <w:szCs w:val="21"/>
-        </w:rPr>
-        <w:t>resulting in a 75% increase in</w:t>
-      </w:r>
-      <w:r>
-        <w:rPr>
-          <w:sz w:val="21"/>
-          <w:szCs w:val="21"/>
-        </w:rPr>
-        <w:t xml:space="preserve"> </w:t>
-      </w:r>
-      <w:r>
-        <w:rPr>
-          <w:sz w:val="21"/>
-          <w:szCs w:val="21"/>
-        </w:rPr>
-        <w:t>business transaction efficiency</w:t>
-      </w:r>
-      <w:r>
-        <w:rPr>
-          <w:sz w:val="21"/>
-          <w:szCs w:val="21"/>
-        </w:rPr>
-        <w:t xml:space="preserve"> and reducing project turnaround from three weeks to one week</w:t>
-      </w:r>
+      <w:bookmarkStart w:id="0" w:name="_GoBack"/>
+      <w:bookmarkEnd w:id="0"/>
     </w:p>
     <w:sectPr>
       <w:pgSz w:w="12240" w:h="15840"/>
@@ -3987,7 +3888,7 @@
 </file>
 
 <file path=customXml/itemProps1.xml><?xml version="1.0" encoding="utf-8"?>
-<ds:datastoreItem xmlns:ds="http://schemas.openxmlformats.org/officeDocument/2006/customXml" ds:itemID="{C8C4B2AD-6058-D546-B46E-7EB3619836DF}">
+<ds:datastoreItem xmlns:ds="http://schemas.openxmlformats.org/officeDocument/2006/customXml" ds:itemID="{3D704DF7-EF6A-F545-AF62-25FFE6CFDD54}">
   <ds:schemaRefs>
     <ds:schemaRef ds:uri="http://schemas.openxmlformats.org/officeDocument/2006/bibliography"/>
   </ds:schemaRefs>

</xml_diff>